<commit_message>
adds methods and abstract, removes bulleting and underline from methods
</commit_message>
<xml_diff>
--- a/data-raw/metadata/abstract.docx
+++ b/data-raw/metadata/abstract.docx
@@ -3,8 +3,358 @@
 <w:document xmlns:wpc="http://schemas.microsoft.com/office/word/2010/wordprocessingCanvas" xmlns:cx="http://schemas.microsoft.com/office/drawing/2014/chartex" xmlns:cx1="http://schemas.microsoft.com/office/drawing/2015/9/8/chartex" xmlns:cx2="http://schemas.microsoft.com/office/drawing/2015/10/21/chartex" xmlns:cx3="http://schemas.microsoft.com/office/drawing/2016/5/9/chartex" xmlns:cx4="http://schemas.microsoft.com/office/drawing/2016/5/10/chartex" xmlns:cx5="http://schemas.microsoft.com/office/drawing/2016/5/11/chartex" xmlns:cx6="http://schemas.microsoft.com/office/drawing/2016/5/12/chartex" xmlns:cx7="http://schemas.microsoft.com/office/drawing/2016/5/13/chartex" xmlns:cx8="http://schemas.microsoft.com/office/drawing/2016/5/14/chartex" xmlns:mc="http://schemas.openxmlformats.org/markup-compatibility/2006" xmlns:aink="http://schemas.microsoft.com/office/drawing/2016/ink" xmlns:am3d="http://schemas.microsoft.com/office/drawing/2017/model3d" xmlns:o="urn:schemas-microsoft-com:office:office" xmlns:oel="http://schemas.microsoft.com/office/2019/extlst" xmlns:r="http://schemas.openxmlformats.org/officeDocument/2006/relationships" xmlns:m="http://schemas.openxmlformats.org/officeDocument/2006/math" xmlns:v="urn:schemas-microsoft-com:vml" xmlns:wp14="http://schemas.microsoft.com/office/word/2010/wordprocessingDrawing" xmlns:wp="http://schemas.openxmlformats.org/drawingml/2006/wordprocessingDrawing" xmlns:w10="urn:schemas-microsoft-com:office:word" xmlns:w="http://schemas.openxmlformats.org/wordprocessingml/2006/main" xmlns:w14="http://schemas.microsoft.com/office/word/2010/wordml" xmlns:w15="http://schemas.microsoft.com/office/word/2012/wordml" xmlns:w16cex="http://schemas.microsoft.com/office/word/2018/wordml/cex" xmlns:w16cid="http://schemas.microsoft.com/office/word/2016/wordml/cid" xmlns:w16="http://schemas.microsoft.com/office/word/2018/wordml" xmlns:w16sdtdh="http://schemas.microsoft.com/office/word/2020/wordml/sdtdatahash" xmlns:w16se="http://schemas.microsoft.com/office/word/2015/wordml/symex" xmlns:wpg="http://schemas.microsoft.com/office/word/2010/wordprocessingGroup" xmlns:wpi="http://schemas.microsoft.com/office/word/2010/wordprocessingInk" xmlns:wne="http://schemas.microsoft.com/office/word/2006/wordml" xmlns:wps="http://schemas.microsoft.com/office/word/2010/wordprocessingShape" mc:Ignorable="w14 w15 w16se w16cid w16 w16cex w16sdtdh wp14">
   <w:body>
     <w:p>
-      <w:r>
-        <w:t>To Be Filled In!</w:t>
+      <w:pPr>
+        <w:rPr>
+          <w:rFonts w:eastAsia="Calibri" w:cstheme="minorHAnsi"/>
+          <w:sz w:val="22"/>
+          <w:szCs w:val="22"/>
+        </w:rPr>
+      </w:pPr>
+      <w:r>
+        <w:rPr>
+          <w:rFonts w:cstheme="minorHAnsi"/>
+          <w:sz w:val="22"/>
+          <w:szCs w:val="22"/>
+        </w:rPr>
+        <w:t xml:space="preserve">The California Department of Fish and Wildlife (CDFW) conducts juvenile salmonid emigration monitoring </w:t>
+      </w:r>
+      <w:r>
+        <w:rPr>
+          <w:rFonts w:cstheme="minorHAnsi"/>
+          <w:color w:val="000000"/>
+          <w:sz w:val="22"/>
+          <w:szCs w:val="22"/>
+        </w:rPr>
+        <w:t>on Mill and Deer Creek (Tehama County, CA)</w:t>
+      </w:r>
+      <w:r>
+        <w:rPr>
+          <w:rFonts w:cstheme="minorHAnsi"/>
+          <w:color w:val="000000"/>
+          <w:sz w:val="22"/>
+          <w:szCs w:val="22"/>
+        </w:rPr>
+        <w:t xml:space="preserve"> annually from </w:t>
+      </w:r>
+      <w:r>
+        <w:rPr>
+          <w:rFonts w:cstheme="minorHAnsi"/>
+          <w:color w:val="000000"/>
+          <w:sz w:val="22"/>
+          <w:szCs w:val="22"/>
+        </w:rPr>
+        <w:t>October</w:t>
+      </w:r>
+      <w:r>
+        <w:rPr>
+          <w:rFonts w:cstheme="minorHAnsi"/>
+          <w:color w:val="000000"/>
+          <w:sz w:val="22"/>
+          <w:szCs w:val="22"/>
+        </w:rPr>
+        <w:t xml:space="preserve"> through June </w:t>
+      </w:r>
+      <w:r>
+        <w:rPr>
+          <w:rFonts w:cstheme="minorHAnsi"/>
+          <w:color w:val="000000"/>
+          <w:sz w:val="22"/>
+          <w:szCs w:val="22"/>
+        </w:rPr>
+        <w:t>using</w:t>
+      </w:r>
+      <w:r>
+        <w:rPr>
+          <w:rFonts w:cstheme="minorHAnsi"/>
+          <w:color w:val="000000"/>
+          <w:sz w:val="22"/>
+          <w:szCs w:val="22"/>
+        </w:rPr>
+        <w:t xml:space="preserve"> rotary screw trap</w:t>
+      </w:r>
+      <w:r>
+        <w:rPr>
+          <w:rFonts w:cstheme="minorHAnsi"/>
+          <w:color w:val="000000"/>
+          <w:sz w:val="22"/>
+          <w:szCs w:val="22"/>
+        </w:rPr>
+        <w:t>s</w:t>
+      </w:r>
+      <w:r>
+        <w:rPr>
+          <w:rFonts w:cstheme="minorHAnsi"/>
+          <w:color w:val="000000"/>
+          <w:sz w:val="22"/>
+          <w:szCs w:val="22"/>
+        </w:rPr>
+        <w:t xml:space="preserve"> (RST</w:t>
+      </w:r>
+      <w:r>
+        <w:rPr>
+          <w:rFonts w:cstheme="minorHAnsi"/>
+          <w:color w:val="000000"/>
+          <w:sz w:val="22"/>
+          <w:szCs w:val="22"/>
+        </w:rPr>
+        <w:t>s</w:t>
+      </w:r>
+      <w:r>
+        <w:rPr>
+          <w:rFonts w:cstheme="minorHAnsi"/>
+          <w:color w:val="000000"/>
+          <w:sz w:val="22"/>
+          <w:szCs w:val="22"/>
+        </w:rPr>
+        <w:t xml:space="preserve">). </w:t>
+      </w:r>
+      <w:r>
+        <w:rPr>
+          <w:rFonts w:eastAsia="Calibri" w:cstheme="minorHAnsi"/>
+          <w:sz w:val="22"/>
+          <w:szCs w:val="22"/>
+        </w:rPr>
+        <w:t>Data from this monitoring is used to estimate juvenile spring-run Chinook salmon</w:t>
+      </w:r>
+      <w:r>
+        <w:rPr>
+          <w:rFonts w:eastAsia="Calibri" w:cstheme="minorHAnsi"/>
+          <w:sz w:val="22"/>
+          <w:szCs w:val="22"/>
+        </w:rPr>
+        <w:t xml:space="preserve"> (</w:t>
+      </w:r>
+      <w:r>
+        <w:rPr>
+          <w:rStyle w:val="normaltextrun"/>
+          <w:rFonts w:ascii="Calibri" w:hAnsi="Calibri" w:cs="Calibri"/>
+          <w:sz w:val="22"/>
+          <w:szCs w:val="22"/>
+        </w:rPr>
+        <w:t>Oncorhynchus tshawytscha)</w:t>
+      </w:r>
+      <w:r>
+        <w:rPr>
+          <w:rStyle w:val="normaltextrun"/>
+          <w:rFonts w:ascii="Calibri" w:hAnsi="Calibri" w:cs="Calibri"/>
+          <w:sz w:val="22"/>
+          <w:szCs w:val="22"/>
+        </w:rPr>
+        <w:t xml:space="preserve"> </w:t>
+      </w:r>
+      <w:r>
+        <w:rPr>
+          <w:rStyle w:val="normaltextrun"/>
+          <w:rFonts w:ascii="Calibri" w:hAnsi="Calibri" w:cs="Calibri"/>
+          <w:sz w:val="22"/>
+          <w:szCs w:val="22"/>
+        </w:rPr>
+        <w:t>(</w:t>
+      </w:r>
+      <w:r>
+        <w:rPr>
+          <w:rStyle w:val="normaltextrun"/>
+          <w:rFonts w:ascii="Calibri" w:hAnsi="Calibri" w:cs="Calibri"/>
+          <w:sz w:val="22"/>
+          <w:szCs w:val="22"/>
+        </w:rPr>
+        <w:t xml:space="preserve">spring-run) </w:t>
+      </w:r>
+      <w:r>
+        <w:rPr>
+          <w:rFonts w:eastAsia="Calibri" w:cstheme="minorHAnsi"/>
+          <w:sz w:val="22"/>
+          <w:szCs w:val="22"/>
+        </w:rPr>
+        <w:t xml:space="preserve"> abundance and passage, identify </w:t>
+      </w:r>
+      <w:r>
+        <w:rPr>
+          <w:rFonts w:eastAsia="Calibri" w:cstheme="minorHAnsi"/>
+          <w:sz w:val="22"/>
+          <w:szCs w:val="22"/>
+        </w:rPr>
+        <w:t>yearling outmigration timing and alert resource agencies of juvenile spring-run presence in the lower Sacramento-San Joaquin Delta.</w:t>
+      </w:r>
+      <w:r>
+        <w:rPr>
+          <w:rFonts w:eastAsia="Calibri" w:cstheme="minorHAnsi"/>
+          <w:sz w:val="22"/>
+          <w:szCs w:val="22"/>
+        </w:rPr>
+        <w:t xml:space="preserve"> This data will </w:t>
+      </w:r>
+      <w:r>
+        <w:rPr>
+          <w:rFonts w:eastAsia="Calibri" w:cstheme="minorHAnsi"/>
+          <w:sz w:val="22"/>
+          <w:szCs w:val="22"/>
+        </w:rPr>
+        <w:t>be included in</w:t>
+      </w:r>
+      <w:r>
+        <w:rPr>
+          <w:rFonts w:eastAsia="Calibri" w:cstheme="minorHAnsi"/>
+          <w:sz w:val="22"/>
+          <w:szCs w:val="22"/>
+        </w:rPr>
+        <w:t xml:space="preserve"> the development of a juvenile production estimate (JPE) for spring-run Chinook salmon in the Sacramento River as required by Condition of Approval 7.5.2 of Incidental Take Permit No. 2081-2019-006-00 </w:t>
+      </w:r>
+      <w:r>
+        <w:rPr>
+          <w:rFonts w:eastAsia="Calibri" w:cstheme="minorHAnsi"/>
+          <w:sz w:val="22"/>
+          <w:szCs w:val="22"/>
+        </w:rPr>
+        <w:t xml:space="preserve">(ITP) </w:t>
+      </w:r>
+      <w:r>
+        <w:rPr>
+          <w:rFonts w:eastAsia="Calibri" w:cstheme="minorHAnsi"/>
+          <w:sz w:val="22"/>
+          <w:szCs w:val="22"/>
+        </w:rPr>
+        <w:t>issued by CDFW to California Department of Water Resources (DWR) for the long-term operation of the State Water Project.</w:t>
+      </w:r>
+      <w:r>
+        <w:rPr>
+          <w:rFonts w:eastAsia="Calibri" w:cstheme="minorHAnsi"/>
+          <w:sz w:val="22"/>
+          <w:szCs w:val="22"/>
+        </w:rPr>
+        <w:t xml:space="preserve"> </w:t>
+      </w:r>
+      <w:r>
+        <w:rPr>
+          <w:rFonts w:cstheme="minorHAnsi"/>
+          <w:sz w:val="22"/>
+          <w:szCs w:val="22"/>
+        </w:rPr>
+        <w:t>Salmonid data collected from the Butte Creek RST, among other datasets, is also used by the Salmon Monitoring Team (</w:t>
+      </w:r>
+      <w:proofErr w:type="spellStart"/>
+      <w:r>
+        <w:rPr>
+          <w:rFonts w:cstheme="minorHAnsi"/>
+          <w:sz w:val="22"/>
+          <w:szCs w:val="22"/>
+        </w:rPr>
+        <w:t>SaMT</w:t>
+      </w:r>
+      <w:proofErr w:type="spellEnd"/>
+      <w:r>
+        <w:rPr>
+          <w:rFonts w:cstheme="minorHAnsi"/>
+          <w:sz w:val="22"/>
+          <w:szCs w:val="22"/>
+        </w:rPr>
+        <w:t xml:space="preserve">) to </w:t>
+      </w:r>
+      <w:r>
+        <w:rPr>
+          <w:rFonts w:cstheme="minorHAnsi"/>
+          <w:sz w:val="22"/>
+          <w:szCs w:val="22"/>
+        </w:rPr>
+        <w:t xml:space="preserve">understand the movement of juvenile salmon in the Sacramento River </w:t>
+      </w:r>
+      <w:r>
+        <w:rPr>
+          <w:rFonts w:cstheme="minorHAnsi"/>
+          <w:sz w:val="22"/>
+          <w:szCs w:val="22"/>
+        </w:rPr>
+        <w:t xml:space="preserve">Watershed </w:t>
+      </w:r>
+      <w:r>
+        <w:rPr>
+          <w:rFonts w:cstheme="minorHAnsi"/>
+          <w:sz w:val="22"/>
+          <w:szCs w:val="22"/>
+        </w:rPr>
+        <w:t xml:space="preserve">to estimate the number of winter-run and spring-run Chinook salmon that have entered the </w:t>
+      </w:r>
+      <w:r>
+        <w:rPr>
+          <w:rFonts w:cstheme="minorHAnsi"/>
+          <w:sz w:val="22"/>
+          <w:szCs w:val="22"/>
+        </w:rPr>
+        <w:t>Sacramento-San Joaquin Delta (</w:t>
+      </w:r>
+      <w:r>
+        <w:rPr>
+          <w:rFonts w:cstheme="minorHAnsi"/>
+          <w:sz w:val="22"/>
+          <w:szCs w:val="22"/>
+        </w:rPr>
+        <w:t>Delta</w:t>
+      </w:r>
+      <w:r>
+        <w:rPr>
+          <w:rFonts w:cstheme="minorHAnsi"/>
+          <w:sz w:val="22"/>
+          <w:szCs w:val="22"/>
+        </w:rPr>
+        <w:t>)</w:t>
+      </w:r>
+      <w:r>
+        <w:rPr>
+          <w:rFonts w:cstheme="minorHAnsi"/>
+          <w:sz w:val="22"/>
+          <w:szCs w:val="22"/>
+        </w:rPr>
+        <w:t>.</w:t>
+      </w:r>
+      <w:r>
+        <w:rPr>
+          <w:rFonts w:cstheme="minorHAnsi"/>
+          <w:sz w:val="22"/>
+          <w:szCs w:val="22"/>
+        </w:rPr>
+        <w:t xml:space="preserve"> </w:t>
+      </w:r>
+      <w:proofErr w:type="spellStart"/>
+      <w:r>
+        <w:rPr>
+          <w:rFonts w:cstheme="minorHAnsi"/>
+          <w:sz w:val="22"/>
+          <w:szCs w:val="22"/>
+        </w:rPr>
+        <w:t>SaMT</w:t>
+      </w:r>
+      <w:proofErr w:type="spellEnd"/>
+      <w:r>
+        <w:rPr>
+          <w:rFonts w:cstheme="minorHAnsi"/>
+          <w:sz w:val="22"/>
+          <w:szCs w:val="22"/>
+        </w:rPr>
+        <w:t xml:space="preserve"> is a real-time operations monitoring team required by </w:t>
+      </w:r>
+      <w:r>
+        <w:rPr>
+          <w:rFonts w:cstheme="minorHAnsi"/>
+          <w:sz w:val="22"/>
+          <w:szCs w:val="22"/>
+        </w:rPr>
+        <w:t xml:space="preserve">Condition of Approval 8.1.2 of the ITP </w:t>
+      </w:r>
+      <w:r>
+        <w:rPr>
+          <w:rFonts w:cstheme="minorHAnsi"/>
+          <w:sz w:val="22"/>
+          <w:szCs w:val="22"/>
+        </w:rPr>
+        <w:t>which meets</w:t>
+      </w:r>
+      <w:r>
+        <w:rPr>
+          <w:rFonts w:cstheme="minorHAnsi"/>
+          <w:sz w:val="22"/>
+          <w:szCs w:val="22"/>
+        </w:rPr>
+        <w:t xml:space="preserve"> weekly from October through June, to provide advice for real-time management of SWP operations to DWR, CDFW, and the Water Operation Management Team (WOMT) to minimize take of winter-run and spring-run Chinook salmon in the Delta. </w:t>
       </w:r>
     </w:p>
     <w:sectPr>
@@ -413,6 +763,11 @@
   <w:style w:type="paragraph" w:default="1" w:styleId="Normal">
     <w:name w:val="Normal"/>
     <w:qFormat/>
+    <w:rsid w:val="0054607D"/>
+    <w:rPr>
+      <w:kern w:val="0"/>
+      <w14:ligatures w14:val="none"/>
+    </w:rPr>
   </w:style>
   <w:style w:type="character" w:default="1" w:styleId="DefaultParagraphFont">
     <w:name w:val="Default Paragraph Font"/>
@@ -440,6 +795,11 @@
     <w:uiPriority w:val="99"/>
     <w:semiHidden/>
     <w:unhideWhenUsed/>
+  </w:style>
+  <w:style w:type="character" w:customStyle="1" w:styleId="normaltextrun">
+    <w:name w:val="normaltextrun"/>
+    <w:basedOn w:val="DefaultParagraphFont"/>
+    <w:rsid w:val="0054607D"/>
   </w:style>
 </w:styles>
 </file>

</xml_diff>